<commit_message>
CIERRE 1 SEPT 22
</commit_message>
<xml_diff>
--- a/01 DOCUEMENTOS/PAP FISCAL  HERRADURA  2022.docx
+++ b/01 DOCUEMENTOS/PAP FISCAL  HERRADURA  2022.docx
@@ -16,6 +16,202 @@
           <w:b/>
           <w:sz w:val="52"/>
         </w:rPr>
+        <w:t>01 de septiembre 2022</w:t>
+      </w:r>
+    </w:p>
+    <w:p>
+      <w:pPr>
+        <w:jc w:val="center"/>
+        <w:rPr>
+          <w:b/>
+          <w:sz w:val="52"/>
+        </w:rPr>
+      </w:pPr>
+    </w:p>
+    <w:p>
+      <w:pPr>
+        <w:jc w:val="center"/>
+        <w:rPr>
+          <w:b/>
+          <w:sz w:val="52"/>
+        </w:rPr>
+      </w:pPr>
+    </w:p>
+    <w:p>
+      <w:pPr>
+        <w:jc w:val="center"/>
+        <w:rPr>
+          <w:b/>
+          <w:sz w:val="52"/>
+        </w:rPr>
+      </w:pPr>
+    </w:p>
+    <w:p>
+      <w:pPr>
+        <w:jc w:val="center"/>
+        <w:rPr>
+          <w:b/>
+          <w:sz w:val="52"/>
+        </w:rPr>
+      </w:pPr>
+      <w:r>
+        <w:rPr>
+          <w:b/>
+          <w:sz w:val="52"/>
+        </w:rPr>
+        <w:t>HERRADURA</w:t>
+      </w:r>
+    </w:p>
+    <w:p>
+      <w:pPr>
+        <w:jc w:val="center"/>
+        <w:rPr>
+          <w:b/>
+          <w:sz w:val="52"/>
+        </w:rPr>
+      </w:pPr>
+    </w:p>
+    <w:p>
+      <w:pPr>
+        <w:jc w:val="center"/>
+        <w:rPr>
+          <w:b/>
+          <w:sz w:val="52"/>
+        </w:rPr>
+      </w:pPr>
+    </w:p>
+    <w:p>
+      <w:pPr>
+        <w:jc w:val="center"/>
+        <w:rPr>
+          <w:b/>
+          <w:sz w:val="52"/>
+        </w:rPr>
+      </w:pPr>
+    </w:p>
+    <w:p>
+      <w:pPr>
+        <w:jc w:val="center"/>
+        <w:rPr>
+          <w:b/>
+          <w:sz w:val="52"/>
+        </w:rPr>
+      </w:pPr>
+      <w:proofErr w:type="gramStart"/>
+      <w:r>
+        <w:rPr>
+          <w:b/>
+          <w:sz w:val="52"/>
+        </w:rPr>
+        <w:t>REMISIONES  #</w:t>
+      </w:r>
+      <w:proofErr w:type="gramEnd"/>
+      <w:r>
+        <w:rPr>
+          <w:b/>
+          <w:sz w:val="52"/>
+        </w:rPr>
+        <w:t xml:space="preserve">  0501  al   #  01000</w:t>
+      </w:r>
+    </w:p>
+    <w:p>
+      <w:pPr>
+        <w:jc w:val="center"/>
+        <w:rPr>
+          <w:b/>
+          <w:sz w:val="52"/>
+        </w:rPr>
+      </w:pPr>
+    </w:p>
+    <w:p>
+      <w:pPr>
+        <w:jc w:val="center"/>
+        <w:rPr>
+          <w:b/>
+          <w:sz w:val="52"/>
+        </w:rPr>
+      </w:pPr>
+    </w:p>
+    <w:p>
+      <w:pPr>
+        <w:jc w:val="center"/>
+        <w:rPr>
+          <w:b/>
+          <w:sz w:val="52"/>
+        </w:rPr>
+      </w:pPr>
+      <w:r>
+        <w:rPr>
+          <w:b/>
+          <w:sz w:val="52"/>
+        </w:rPr>
+        <w:t>RECIBIO</w:t>
+      </w:r>
+    </w:p>
+    <w:p>
+      <w:pPr>
+        <w:jc w:val="center"/>
+        <w:rPr>
+          <w:b/>
+          <w:sz w:val="52"/>
+        </w:rPr>
+      </w:pPr>
+    </w:p>
+    <w:p>
+      <w:pPr>
+        <w:jc w:val="center"/>
+        <w:rPr>
+          <w:b/>
+          <w:sz w:val="52"/>
+        </w:rPr>
+      </w:pPr>
+      <w:r>
+        <w:rPr>
+          <w:b/>
+          <w:sz w:val="52"/>
+        </w:rPr>
+        <w:t>_____________________</w:t>
+      </w:r>
+    </w:p>
+    <w:p>
+      <w:pPr>
+        <w:jc w:val="center"/>
+        <w:rPr>
+          <w:b/>
+          <w:sz w:val="52"/>
+        </w:rPr>
+      </w:pPr>
+      <w:r>
+        <w:rPr>
+          <w:b/>
+          <w:sz w:val="52"/>
+        </w:rPr>
+        <w:t>MARISOL ORTIZ</w:t>
+      </w:r>
+    </w:p>
+    <w:p>
+      <w:pPr>
+        <w:rPr>
+          <w:b/>
+          <w:sz w:val="52"/>
+        </w:rPr>
+      </w:pPr>
+      <w:bookmarkStart w:id="0" w:name="_GoBack"/>
+      <w:bookmarkEnd w:id="0"/>
+    </w:p>
+    <w:p>
+      <w:pPr>
+        <w:jc w:val="center"/>
+        <w:rPr>
+          <w:b/>
+          <w:sz w:val="52"/>
+        </w:rPr>
+      </w:pPr>
+      <w:r>
+        <w:rPr>
+          <w:b/>
+          <w:sz w:val="52"/>
+        </w:rPr>
         <w:t>23 DE ABRIL  2022</w:t>
       </w:r>
     </w:p>
@@ -183,8 +379,6 @@
         <w:tab/>
         <w:t xml:space="preserve">MARISOL ORTIZ </w:t>
       </w:r>
-      <w:bookmarkStart w:id="0" w:name="_GoBack"/>
-      <w:bookmarkEnd w:id="0"/>
     </w:p>
     <w:sectPr>
       <w:pgSz w:w="12240" w:h="15840"/>

</xml_diff>